<commit_message>
added some of #5
</commit_message>
<xml_diff>
--- a/Write_up.docx
+++ b/Write_up.docx
@@ -19,17 +19,8 @@
           <w:b/>
           <w:bCs/>
         </w:rPr>
-        <w:t xml:space="preserve">Function 1: </w:t>
-      </w:r>
-      <w:proofErr w:type="spellStart"/>
-      <w:r>
-        <w:rPr>
-          <w:b/>
-          <w:bCs/>
-        </w:rPr>
-        <w:t>is_weighted</w:t>
-      </w:r>
-      <w:proofErr w:type="spellEnd"/>
+        <w:t>Function 1: is_weighted</w:t>
+      </w:r>
     </w:p>
     <w:p>
       <w:pPr>
@@ -207,17 +198,8 @@
           <w:b/>
           <w:bCs/>
         </w:rPr>
-        <w:t xml:space="preserve">Function 2: </w:t>
-      </w:r>
-      <w:proofErr w:type="spellStart"/>
-      <w:r>
-        <w:rPr>
-          <w:b/>
-          <w:bCs/>
-        </w:rPr>
-        <w:t>Vertex_connectivity</w:t>
-      </w:r>
-      <w:proofErr w:type="spellEnd"/>
+        <w:t>Function 2: Vertex_connectivity</w:t>
+      </w:r>
     </w:p>
     <w:p>
       <w:pPr>
@@ -682,7 +664,6 @@
         </w:rPr>
         <w:t xml:space="preserve">: </w:t>
       </w:r>
-      <w:proofErr w:type="spellStart"/>
       <w:r>
         <w:rPr>
           <w:b/>
@@ -690,7 +671,6 @@
         </w:rPr>
         <w:t>as_adj_list</w:t>
       </w:r>
-      <w:proofErr w:type="spellEnd"/>
     </w:p>
     <w:p>
       <w:r>
@@ -837,7 +817,6 @@
         </w:rPr>
         <w:t xml:space="preserve">: </w:t>
       </w:r>
-      <w:proofErr w:type="spellStart"/>
       <w:r>
         <w:rPr>
           <w:b/>
@@ -845,7 +824,6 @@
         </w:rPr>
         <w:t>which_multiple</w:t>
       </w:r>
-      <w:proofErr w:type="spellEnd"/>
     </w:p>
     <w:p>
       <w:pPr>
@@ -975,23 +953,7 @@
           <w:b/>
           <w:bCs/>
         </w:rPr>
-        <w:t xml:space="preserve">Function 7: </w:t>
-      </w:r>
-      <w:proofErr w:type="spellStart"/>
-      <w:r>
-        <w:rPr>
-          <w:b/>
-          <w:bCs/>
-        </w:rPr>
-        <w:t>knn</w:t>
-      </w:r>
-      <w:proofErr w:type="spellEnd"/>
-      <w:r>
-        <w:rPr>
-          <w:b/>
-          <w:bCs/>
-        </w:rPr>
-        <w:t xml:space="preserve"> -&gt; Average nearest neighbor degree</w:t>
+        <w:t>Function 7: knn -&gt; Average nearest neighbor degree</w:t>
       </w:r>
     </w:p>
     <w:p>
@@ -1420,8 +1382,317 @@
         </w:rPr>
         <w:t>etc...</w:t>
       </w:r>
+    </w:p>
+    <w:p>
+      <w:pPr>
+        <w:rPr>
+          <w:b/>
+          <w:bCs/>
+        </w:rPr>
+      </w:pPr>
+    </w:p>
+    <w:p>
+      <w:pPr>
+        <w:rPr>
+          <w:b/>
+          <w:bCs/>
+        </w:rPr>
+      </w:pPr>
+    </w:p>
+    <w:p>
+      <w:pPr>
+        <w:rPr>
+          <w:b/>
+          <w:bCs/>
+        </w:rPr>
+      </w:pPr>
+      <w:r>
+        <w:rPr>
+          <w:b/>
+          <w:bCs/>
+        </w:rPr>
+        <w:t>#5</w:t>
+      </w:r>
+    </w:p>
+    <w:p>
+      <w:pPr>
+        <w:rPr>
+          <w:b/>
+          <w:bCs/>
+        </w:rPr>
+      </w:pPr>
+      <w:r>
+        <w:rPr>
+          <w:b/>
+          <w:bCs/>
+        </w:rPr>
+        <w:t>Largest path:</w:t>
+      </w:r>
+    </w:p>
+    <w:p>
+      <w:pPr>
+        <w:rPr>
+          <w:b/>
+          <w:bCs/>
+        </w:rPr>
+      </w:pPr>
+      <w:r>
+        <w:rPr>
+          <w:noProof/>
+        </w:rPr>
+        <w:drawing>
+          <wp:inline distT="0" distB="0" distL="0" distR="0" wp14:anchorId="422C2970" wp14:editId="2E51D549">
+            <wp:extent cx="5943600" cy="255905"/>
+            <wp:effectExtent l="0" t="0" r="0" b="0"/>
+            <wp:docPr id="24" name="Picture 24"/>
+            <wp:cNvGraphicFramePr>
+              <a:graphicFrameLocks xmlns:a="http://schemas.openxmlformats.org/drawingml/2006/main" noChangeAspect="1"/>
+            </wp:cNvGraphicFramePr>
+            <a:graphic xmlns:a="http://schemas.openxmlformats.org/drawingml/2006/main">
+              <a:graphicData uri="http://schemas.openxmlformats.org/drawingml/2006/picture">
+                <pic:pic xmlns:pic="http://schemas.openxmlformats.org/drawingml/2006/picture">
+                  <pic:nvPicPr>
+                    <pic:cNvPr id="1" name=""/>
+                    <pic:cNvPicPr/>
+                  </pic:nvPicPr>
+                  <pic:blipFill>
+                    <a:blip r:embed="rId21"/>
+                    <a:stretch>
+                      <a:fillRect/>
+                    </a:stretch>
+                  </pic:blipFill>
+                  <pic:spPr>
+                    <a:xfrm>
+                      <a:off x="0" y="0"/>
+                      <a:ext cx="5943600" cy="255905"/>
+                    </a:xfrm>
+                    <a:prstGeom prst="rect">
+                      <a:avLst/>
+                    </a:prstGeom>
+                  </pic:spPr>
+                </pic:pic>
+              </a:graphicData>
+            </a:graphic>
+          </wp:inline>
+        </w:drawing>
+      </w:r>
+    </w:p>
+    <w:p>
+      <w:pPr>
+        <w:rPr>
+          <w:b/>
+          <w:bCs/>
+        </w:rPr>
+      </w:pPr>
+      <w:r>
+        <w:rPr>
+          <w:noProof/>
+        </w:rPr>
+        <w:drawing>
+          <wp:inline distT="0" distB="0" distL="0" distR="0" wp14:anchorId="50F7BFF3" wp14:editId="57232A9D">
+            <wp:extent cx="2114550" cy="161925"/>
+            <wp:effectExtent l="0" t="0" r="0" b="9525"/>
+            <wp:docPr id="25" name="Picture 25"/>
+            <wp:cNvGraphicFramePr>
+              <a:graphicFrameLocks xmlns:a="http://schemas.openxmlformats.org/drawingml/2006/main" noChangeAspect="1"/>
+            </wp:cNvGraphicFramePr>
+            <a:graphic xmlns:a="http://schemas.openxmlformats.org/drawingml/2006/main">
+              <a:graphicData uri="http://schemas.openxmlformats.org/drawingml/2006/picture">
+                <pic:pic xmlns:pic="http://schemas.openxmlformats.org/drawingml/2006/picture">
+                  <pic:nvPicPr>
+                    <pic:cNvPr id="1" name=""/>
+                    <pic:cNvPicPr/>
+                  </pic:nvPicPr>
+                  <pic:blipFill>
+                    <a:blip r:embed="rId22"/>
+                    <a:stretch>
+                      <a:fillRect/>
+                    </a:stretch>
+                  </pic:blipFill>
+                  <pic:spPr>
+                    <a:xfrm>
+                      <a:off x="0" y="0"/>
+                      <a:ext cx="2114550" cy="161925"/>
+                    </a:xfrm>
+                    <a:prstGeom prst="rect">
+                      <a:avLst/>
+                    </a:prstGeom>
+                  </pic:spPr>
+                </pic:pic>
+              </a:graphicData>
+            </a:graphic>
+          </wp:inline>
+        </w:drawing>
+      </w:r>
+    </w:p>
+    <w:p>
+      <w:pPr>
+        <w:rPr>
+          <w:b/>
+          <w:bCs/>
+        </w:rPr>
+      </w:pPr>
+    </w:p>
+    <w:p>
+      <w:pPr>
+        <w:rPr>
+          <w:b/>
+          <w:bCs/>
+        </w:rPr>
+      </w:pPr>
+      <w:r>
+        <w:rPr>
+          <w:b/>
+          <w:bCs/>
+        </w:rPr>
+        <w:t>Largest clique</w:t>
+      </w:r>
+      <w:r>
+        <w:rPr>
+          <w:b/>
+          <w:bCs/>
+        </w:rPr>
+        <w:t>:</w:t>
+      </w:r>
+    </w:p>
+    <w:p>
+      <w:pPr>
+        <w:rPr>
+          <w:b/>
+          <w:bCs/>
+        </w:rPr>
+      </w:pPr>
+    </w:p>
+    <w:p>
+      <w:pPr>
+        <w:rPr>
+          <w:b/>
+          <w:bCs/>
+        </w:rPr>
+      </w:pPr>
+    </w:p>
+    <w:p>
+      <w:pPr>
+        <w:rPr>
+          <w:b/>
+          <w:bCs/>
+        </w:rPr>
+      </w:pPr>
+      <w:r>
+        <w:rPr>
+          <w:b/>
+          <w:bCs/>
+        </w:rPr>
+        <w:t>Ego:</w:t>
+      </w:r>
       <w:bookmarkStart w:id="0" w:name="_GoBack"/>
       <w:bookmarkEnd w:id="0"/>
+    </w:p>
+    <w:p>
+      <w:r>
+        <w:rPr>
+          <w:noProof/>
+        </w:rPr>
+        <w:lastRenderedPageBreak/>
+        <w:drawing>
+          <wp:inline distT="0" distB="0" distL="0" distR="0" wp14:anchorId="7FE95E87" wp14:editId="30606AC7">
+            <wp:extent cx="5705475" cy="438150"/>
+            <wp:effectExtent l="0" t="0" r="9525" b="0"/>
+            <wp:docPr id="26" name="Picture 26"/>
+            <wp:cNvGraphicFramePr>
+              <a:graphicFrameLocks xmlns:a="http://schemas.openxmlformats.org/drawingml/2006/main" noChangeAspect="1"/>
+            </wp:cNvGraphicFramePr>
+            <a:graphic xmlns:a="http://schemas.openxmlformats.org/drawingml/2006/main">
+              <a:graphicData uri="http://schemas.openxmlformats.org/drawingml/2006/picture">
+                <pic:pic xmlns:pic="http://schemas.openxmlformats.org/drawingml/2006/picture">
+                  <pic:nvPicPr>
+                    <pic:cNvPr id="1" name=""/>
+                    <pic:cNvPicPr/>
+                  </pic:nvPicPr>
+                  <pic:blipFill>
+                    <a:blip r:embed="rId23"/>
+                    <a:stretch>
+                      <a:fillRect/>
+                    </a:stretch>
+                  </pic:blipFill>
+                  <pic:spPr>
+                    <a:xfrm>
+                      <a:off x="0" y="0"/>
+                      <a:ext cx="5705475" cy="438150"/>
+                    </a:xfrm>
+                    <a:prstGeom prst="rect">
+                      <a:avLst/>
+                    </a:prstGeom>
+                  </pic:spPr>
+                </pic:pic>
+              </a:graphicData>
+            </a:graphic>
+          </wp:inline>
+        </w:drawing>
+      </w:r>
+    </w:p>
+    <w:p>
+      <w:pPr>
+        <w:rPr>
+          <w:b/>
+          <w:bCs/>
+        </w:rPr>
+      </w:pPr>
+      <w:r>
+        <w:rPr>
+          <w:b/>
+          <w:bCs/>
+        </w:rPr>
+        <w:t>Result:</w:t>
+      </w:r>
+    </w:p>
+    <w:p>
+      <w:pPr>
+        <w:rPr>
+          <w:b/>
+          <w:bCs/>
+        </w:rPr>
+      </w:pPr>
+      <w:r>
+        <w:rPr>
+          <w:noProof/>
+        </w:rPr>
+        <w:drawing>
+          <wp:inline distT="0" distB="0" distL="0" distR="0" wp14:anchorId="4A0004CF" wp14:editId="142B6E91">
+            <wp:extent cx="5943600" cy="6136005"/>
+            <wp:effectExtent l="0" t="0" r="0" b="0"/>
+            <wp:docPr id="27" name="Picture 27"/>
+            <wp:cNvGraphicFramePr>
+              <a:graphicFrameLocks xmlns:a="http://schemas.openxmlformats.org/drawingml/2006/main" noChangeAspect="1"/>
+            </wp:cNvGraphicFramePr>
+            <a:graphic xmlns:a="http://schemas.openxmlformats.org/drawingml/2006/main">
+              <a:graphicData uri="http://schemas.openxmlformats.org/drawingml/2006/picture">
+                <pic:pic xmlns:pic="http://schemas.openxmlformats.org/drawingml/2006/picture">
+                  <pic:nvPicPr>
+                    <pic:cNvPr id="1" name=""/>
+                    <pic:cNvPicPr/>
+                  </pic:nvPicPr>
+                  <pic:blipFill>
+                    <a:blip r:embed="rId24"/>
+                    <a:stretch>
+                      <a:fillRect/>
+                    </a:stretch>
+                  </pic:blipFill>
+                  <pic:spPr>
+                    <a:xfrm>
+                      <a:off x="0" y="0"/>
+                      <a:ext cx="5943600" cy="6136005"/>
+                    </a:xfrm>
+                    <a:prstGeom prst="rect">
+                      <a:avLst/>
+                    </a:prstGeom>
+                  </pic:spPr>
+                </pic:pic>
+              </a:graphicData>
+            </a:graphic>
+          </wp:inline>
+        </w:drawing>
+      </w:r>
     </w:p>
     <w:sectPr>
       <w:pgSz w:w="12240" w:h="15840"/>

</xml_diff>